<commit_message>
adding previews of templates
</commit_message>
<xml_diff>
--- a/wordstyles.docx
+++ b/wordstyles.docx
@@ -34,7 +34,9 @@
       <w:r>
         <w:t>Background</w:t>
       </w:r>
+      <w:bookmarkStart w:id="1" w:name="_GoBack"/>
       <w:bookmarkEnd w:id="0"/>
+      <w:bookmarkEnd w:id="1"/>
     </w:p>
     <w:p>
       <w:pPr>
@@ -81,34 +83,28 @@
         </w:numPr>
       </w:pPr>
       <w:r>
-        <w:t>Sinc</w:t>
-      </w:r>
-      <w:r>
-        <w:t>e corona etc. and crowdsourcing is very fast blah blah blah we provide a methodology for collecting iconicity ratings online using guessing experiments on the platform Prolific (talk about why you chose Prolific over AmazonTurk etc.). We have also made all</w:t>
-      </w:r>
-      <w:r>
-        <w:t xml:space="preserve"> the scripts and code for making the experiments freely available online and hope other people will use them.</w:t>
+        <w:t>Since corona etc. and crowdsourcing is very fast blah blah blah we provide a methodology for collecting iconicity ratings online using guessing experiments on the platform Prolific (talk about why you chose Prolific over AmazonTurk etc.). We have also made all the scripts and code for making the experiments freely available online and hope other people will use them.</w:t>
       </w:r>
     </w:p>
     <w:p>
       <w:pPr>
         <w:pStyle w:val="Heading1"/>
       </w:pPr>
-      <w:bookmarkStart w:id="1" w:name="method"/>
+      <w:bookmarkStart w:id="2" w:name="method"/>
       <w:r>
         <w:t>Method</w:t>
       </w:r>
-      <w:bookmarkEnd w:id="1"/>
+      <w:bookmarkEnd w:id="2"/>
     </w:p>
     <w:p>
       <w:pPr>
         <w:pStyle w:val="Heading2"/>
       </w:pPr>
-      <w:bookmarkStart w:id="2" w:name="materials"/>
+      <w:bookmarkStart w:id="3" w:name="materials"/>
       <w:r>
         <w:t>Materials</w:t>
       </w:r>
-      <w:bookmarkEnd w:id="2"/>
+      <w:bookmarkEnd w:id="3"/>
     </w:p>
     <w:p>
       <w:pPr>
@@ -122,13 +118,7 @@
           <w:rPr>
             <w:rStyle w:val="Hyperlink"/>
           </w:rPr>
-          <w:t>(htt</w:t>
-        </w:r>
-        <w:r>
-          <w:rPr>
-            <w:rStyle w:val="Hyperlink"/>
-          </w:rPr>
-          <w:t>ps://cloud.google.com/text-to-speech)</w:t>
+          <w:t>(https://cloud.google.com/text-to-speech)</w:t>
         </w:r>
       </w:hyperlink>
       <w:r>
@@ -139,15 +129,10 @@
       <w:pPr>
         <w:pStyle w:val="Heading2"/>
       </w:pPr>
-      <w:bookmarkStart w:id="3" w:name="participants"/>
-      <w:r>
-        <w:t>Partic</w:t>
-      </w:r>
-      <w:r>
-        <w:t>ipants</w:t>
-      </w:r>
-      <w:bookmarkStart w:id="4" w:name="_GoBack"/>
-      <w:bookmarkEnd w:id="3"/>
+      <w:bookmarkStart w:id="4" w:name="participants"/>
+      <w:r>
+        <w:t>Participants</w:t>
+      </w:r>
       <w:bookmarkEnd w:id="4"/>
     </w:p>
     <w:p>
@@ -155,10 +140,7 @@
         <w:pStyle w:val="FirstParagraph"/>
       </w:pPr>
       <w:r>
-        <w:t>Participants were recruited through Prolific (www.prolific.co), and were self-identifying monolingual speakers of English residing in England (UK). Each participant participated in only one experiment. You rejected one participant because they faile</w:t>
-      </w:r>
-      <w:r>
-        <w:t xml:space="preserve">d the attention check, then after that you made it so they had to have an approval rating of 80% or more. A total of X participant’s </w:t>
+        <w:t xml:space="preserve">Participants were recruited through Prolific (www.prolific.co), and were self-identifying monolingual speakers of English residing in England (UK). Each participant participated in only one experiment. You rejected one participant because they failed the attention check, then after that you made it so they had to have an approval rating of 80% or more. A total of X participant’s </w:t>
       </w:r>
       <w:r>
         <w:lastRenderedPageBreak/>
@@ -167,14 +149,16 @@
     </w:p>
     <w:p>
       <w:pPr>
+        <w:pStyle w:val="BodyText"/>
+      </w:pPr>
+    </w:p>
+    <w:p>
+      <w:pPr>
         <w:pStyle w:val="Heading2"/>
       </w:pPr>
       <w:bookmarkStart w:id="5" w:name="procedure"/>
       <w:r>
-        <w:t>Proced</w:t>
-      </w:r>
-      <w:r>
-        <w:t>ure</w:t>
+        <w:t>Procedure</w:t>
       </w:r>
       <w:bookmarkEnd w:id="5"/>
     </w:p>
@@ -183,10 +167,7 @@
         <w:pStyle w:val="FirstParagraph"/>
       </w:pPr>
       <w:r>
-        <w:t>The experiments were conducted online, with each participant tested on 25 words. Participants were informed of the nature of the research before agreeing to participate, and were requested not to participate if they spoke or understood Japanese (see Fi</w:t>
-      </w:r>
-      <w:r>
-        <w:t>gure 1). They were also instructed to wear headphones during the experiment, and could not start the experiment without first passing a listening test designed to require the use of headphones (Woods et al. 2017).</w:t>
+        <w:t>The experiments were conducted online, with each participant tested on 25 words. Participants were informed of the nature of the research before agreeing to participate, and were requested not to participate if they spoke or understood Japanese (see Figure 1). They were also instructed to wear headphones during the experiment, and could not start the experiment without first passing a listening test designed to require the use of headphones (Woods et al. 2017).</w:t>
       </w:r>
     </w:p>
     <w:p>
@@ -254,16 +235,7 @@
         <w:pStyle w:val="BodyText"/>
       </w:pPr>
       <w:r>
-        <w:t>Aft</w:t>
-      </w:r>
-      <w:r>
-        <w:t>er passing the listening test, participants were taken to a page showing instructions for the experiment, and a button to start the experiment (Figure 2). Each experiment consisted of 25 trials. The first two trials in each experiment were fixed practice t</w:t>
-      </w:r>
-      <w:r>
-        <w:t>rials, the results of which are not included in the analysis. In addition, three trials were designed as ‘attention checks’, containing … COMPLETE LATER. These attention checks were randomly interspersed with the remaining 23 trials, which contained the fo</w:t>
-      </w:r>
-      <w:r>
-        <w:t>rms whose iconicity was being tested.</w:t>
+        <w:t>After passing the listening test, participants were taken to a page showing instructions for the experiment, and a button to start the experiment (Figure 2). Each experiment consisted of 25 trials. The first two trials in each experiment were fixed practice trials, the results of which are not included in the analysis. In addition, three trials were designed as ‘attention checks’, containing … COMPLETE LATER. These attention checks were randomly interspersed with the remaining 23 trials, which contained the forms whose iconicity was being tested.</w:t>
       </w:r>
     </w:p>
     <w:p>
@@ -332,10 +304,7 @@
         <w:pStyle w:val="BodyText"/>
       </w:pPr>
       <w:r>
-        <w:t>In each trial, participants were instructed to listen to a recording of the word. On playing the recording, they were shown two possible translations for the word, which they th</w:t>
-      </w:r>
-      <w:r>
-        <w:t>en had to choose between to continue to the next trial (see 3). Participants reaction times during the trials were also recorded, in order to screen out participants whose reaction times were significantly longer or shorter than average.</w:t>
+        <w:t>In each trial, participants were instructed to listen to a recording of the word. On playing the recording, they were shown two possible translations for the word, which they then had to choose between to continue to the next trial (see 3). Participants reaction times during the trials were also recorded, in order to screen out participants whose reaction times were significantly longer or shorter than average.</w:t>
       </w:r>
     </w:p>
     <w:p>
@@ -395,10 +364,7 @@
         <w:pStyle w:val="ImageCaption"/>
       </w:pPr>
       <w:r>
-        <w:t>Figure 3: Sample</w:t>
-      </w:r>
-      <w:r>
-        <w:t xml:space="preserve"> trial in experiment.</w:t>
+        <w:t>Figure 3: Sample trial in experiment.</w:t>
       </w:r>
     </w:p>
     <w:p>
@@ -427,10 +393,7 @@
       <w:bookmarkStart w:id="8" w:name="ref-woods_headphone_2017"/>
       <w:bookmarkEnd w:id="6"/>
       <w:r>
-        <w:t>Woods, Kevin J</w:t>
-      </w:r>
-      <w:r>
-        <w:t xml:space="preserve">. P., Max Siegel, James Traer, and Josh H. McDermott. 2017. “Headphone Screening to Facilitate Web-Based Auditory Experiments.” </w:t>
+        <w:t xml:space="preserve">Woods, Kevin J. P., Max Siegel, James Traer, and Josh H. McDermott. 2017. “Headphone Screening to Facilitate Web-Based Auditory Experiments.” </w:t>
       </w:r>
       <w:r>
         <w:rPr>
@@ -446,13 +409,7 @@
           <w:rPr>
             <w:rStyle w:val="Hyperlink"/>
           </w:rPr>
-          <w:t>https://doi.</w:t>
-        </w:r>
-        <w:r>
-          <w:rPr>
-            <w:rStyle w:val="Hyperlink"/>
-          </w:rPr>
-          <w:t>org/10.3758/s13414-017-1361-2</w:t>
+          <w:t>https://doi.org/10.3758/s13414-017-1361-2</w:t>
         </w:r>
       </w:hyperlink>
       <w:r>
@@ -619,7 +576,7 @@
   <w:abstractNum w:abstractNumId="1" w15:restartNumberingAfterBreak="0">
     <w:nsid w:val="FFFFFF7C"/>
     <w:multiLevelType w:val="singleLevel"/>
-    <w:tmpl w:val="7F94CEB0"/>
+    <w:tmpl w:val="E512815E"/>
     <w:lvl w:ilvl="0">
       <w:start w:val="1"/>
       <w:numFmt w:val="decimal"/>
@@ -636,7 +593,7 @@
   <w:abstractNum w:abstractNumId="2" w15:restartNumberingAfterBreak="0">
     <w:nsid w:val="FFFFFF7D"/>
     <w:multiLevelType w:val="singleLevel"/>
-    <w:tmpl w:val="A6D6EB2C"/>
+    <w:tmpl w:val="967801E2"/>
     <w:lvl w:ilvl="0">
       <w:start w:val="1"/>
       <w:numFmt w:val="decimal"/>
@@ -653,7 +610,7 @@
   <w:abstractNum w:abstractNumId="3" w15:restartNumberingAfterBreak="0">
     <w:nsid w:val="FFFFFF7E"/>
     <w:multiLevelType w:val="singleLevel"/>
-    <w:tmpl w:val="73503716"/>
+    <w:tmpl w:val="82C8C3AE"/>
     <w:lvl w:ilvl="0">
       <w:start w:val="1"/>
       <w:numFmt w:val="decimal"/>
@@ -670,7 +627,7 @@
   <w:abstractNum w:abstractNumId="4" w15:restartNumberingAfterBreak="0">
     <w:nsid w:val="FFFFFF7F"/>
     <w:multiLevelType w:val="singleLevel"/>
-    <w:tmpl w:val="19CE41FA"/>
+    <w:tmpl w:val="7FE4D07A"/>
     <w:lvl w:ilvl="0">
       <w:start w:val="1"/>
       <w:numFmt w:val="decimal"/>
@@ -687,7 +644,7 @@
   <w:abstractNum w:abstractNumId="5" w15:restartNumberingAfterBreak="0">
     <w:nsid w:val="FFFFFF80"/>
     <w:multiLevelType w:val="singleLevel"/>
-    <w:tmpl w:val="9F3EA3DE"/>
+    <w:tmpl w:val="EFC4E664"/>
     <w:lvl w:ilvl="0">
       <w:start w:val="1"/>
       <w:numFmt w:val="bullet"/>
@@ -707,7 +664,7 @@
   <w:abstractNum w:abstractNumId="6" w15:restartNumberingAfterBreak="0">
     <w:nsid w:val="FFFFFF81"/>
     <w:multiLevelType w:val="singleLevel"/>
-    <w:tmpl w:val="5CCC93E8"/>
+    <w:tmpl w:val="C5E44ED4"/>
     <w:lvl w:ilvl="0">
       <w:start w:val="1"/>
       <w:numFmt w:val="bullet"/>
@@ -727,7 +684,7 @@
   <w:abstractNum w:abstractNumId="7" w15:restartNumberingAfterBreak="0">
     <w:nsid w:val="FFFFFF82"/>
     <w:multiLevelType w:val="singleLevel"/>
-    <w:tmpl w:val="D8F6E414"/>
+    <w:tmpl w:val="45B82DA2"/>
     <w:lvl w:ilvl="0">
       <w:start w:val="1"/>
       <w:numFmt w:val="bullet"/>
@@ -747,7 +704,7 @@
   <w:abstractNum w:abstractNumId="8" w15:restartNumberingAfterBreak="0">
     <w:nsid w:val="FFFFFF83"/>
     <w:multiLevelType w:val="singleLevel"/>
-    <w:tmpl w:val="7D242FDE"/>
+    <w:tmpl w:val="FB28F376"/>
     <w:lvl w:ilvl="0">
       <w:start w:val="1"/>
       <w:numFmt w:val="bullet"/>
@@ -767,7 +724,7 @@
   <w:abstractNum w:abstractNumId="9" w15:restartNumberingAfterBreak="0">
     <w:nsid w:val="FFFFFF88"/>
     <w:multiLevelType w:val="singleLevel"/>
-    <w:tmpl w:val="1C88D0E2"/>
+    <w:tmpl w:val="0B2A95DA"/>
     <w:lvl w:ilvl="0">
       <w:start w:val="1"/>
       <w:numFmt w:val="decimal"/>
@@ -784,7 +741,7 @@
   <w:abstractNum w:abstractNumId="10" w15:restartNumberingAfterBreak="0">
     <w:nsid w:val="FFFFFF89"/>
     <w:multiLevelType w:val="singleLevel"/>
-    <w:tmpl w:val="961426DE"/>
+    <w:tmpl w:val="058057D4"/>
     <w:lvl w:ilvl="0">
       <w:start w:val="1"/>
       <w:numFmt w:val="bullet"/>
@@ -1993,10 +1950,16 @@
   </w:style>
   <w:style w:type="paragraph" w:customStyle="1" w:styleId="TableCaption">
     <w:name w:val="Table Caption"/>
-    <w:basedOn w:val="Caption"/>
+    <w:basedOn w:val="Normal"/>
+    <w:link w:val="TableCaptionChar"/>
+    <w:rsid w:val="00F514F2"/>
     <w:pPr>
       <w:keepNext/>
     </w:pPr>
+    <w:rPr>
+      <w:b/>
+      <w:sz w:val="21"/>
+    </w:rPr>
   </w:style>
   <w:style w:type="paragraph" w:customStyle="1" w:styleId="ImageCaption">
     <w:name w:val="Image Caption"/>
@@ -2930,6 +2893,39 @@
       <w:rFonts w:asciiTheme="majorHAnsi" w:eastAsiaTheme="majorEastAsia" w:hAnsiTheme="majorHAnsi" w:cstheme="majorBidi"/>
       <w:bCs/>
       <w:i w:val="0"/>
+      <w:sz w:val="24"/>
+    </w:rPr>
+  </w:style>
+  <w:style w:type="paragraph" w:customStyle="1" w:styleId="Tableheading">
+    <w:name w:val="Tableheading"/>
+    <w:basedOn w:val="TableCaption"/>
+    <w:link w:val="TableheadingChar"/>
+    <w:qFormat/>
+    <w:rsid w:val="00B03E3E"/>
+  </w:style>
+  <w:style w:type="character" w:customStyle="1" w:styleId="TableCaptionChar">
+    <w:name w:val="Table Caption Char"/>
+    <w:basedOn w:val="CaptionChar"/>
+    <w:link w:val="TableCaption"/>
+    <w:rsid w:val="00F514F2"/>
+    <w:rPr>
+      <w:b/>
+      <w:bCs w:val="0"/>
+      <w:smallCaps w:val="0"/>
+      <w:color w:val="1F497D" w:themeColor="text2"/>
+      <w:sz w:val="21"/>
+    </w:rPr>
+  </w:style>
+  <w:style w:type="character" w:customStyle="1" w:styleId="TableheadingChar">
+    <w:name w:val="Tableheading Char"/>
+    <w:basedOn w:val="TableCaptionChar"/>
+    <w:link w:val="Tableheading"/>
+    <w:rsid w:val="00B03E3E"/>
+    <w:rPr>
+      <w:b/>
+      <w:bCs w:val="0"/>
+      <w:smallCaps w:val="0"/>
+      <w:color w:val="1F497D" w:themeColor="text2"/>
       <w:sz w:val="24"/>
     </w:rPr>
   </w:style>

</xml_diff>